<commit_message>
Uploading youtube demo link
</commit_message>
<xml_diff>
--- a/MobileAppSecurity/MobilAppSecurity-JADX-Radare2/MobileAppReverseEngineering-JADX-Radare2.docx
+++ b/MobileAppSecurity/MobilAppSecurity-JADX-Radare2/MobileAppReverseEngineering-JADX-Radare2.docx
@@ -26,12 +26,6 @@
       <w:r>
         <w:t>Isabella Sunderman</w:t>
       </w:r>
-    </w:p>
-    <w:p>
-      <w:pPr>
-        <w:spacing w:line="240" w:lineRule="auto"/>
-        <w:jc w:val="center"/>
-      </w:pPr>
     </w:p>
     <w:p>
       <w:pPr>
@@ -76,19 +70,8 @@
           <w:sz w:val="24"/>
           <w:szCs w:val="24"/>
         </w:rPr>
-        <w:t xml:space="preserve">JADX for Java </w:t>
-      </w:r>
-      <w:proofErr w:type="spellStart"/>
-      <w:r>
-        <w:rPr>
-          <w:rFonts w:asciiTheme="minorHAnsi" w:eastAsiaTheme="minorHAnsi" w:hAnsiTheme="minorHAnsi" w:cstheme="minorBidi"/>
-          <w:color w:val="auto"/>
-          <w:sz w:val="24"/>
-          <w:szCs w:val="24"/>
-        </w:rPr>
-        <w:t>decompilation</w:t>
-      </w:r>
-      <w:proofErr w:type="spellEnd"/>
+        <w:t>JADX for Java decompilation</w:t>
+      </w:r>
     </w:p>
     <w:p>
       <w:pPr>
@@ -158,15 +141,13 @@
     </w:p>
     <w:p>
       <w:r>
-        <w:t xml:space="preserve">JADX is a powerful open-source </w:t>
-      </w:r>
-      <w:proofErr w:type="spellStart"/>
-      <w:r>
-        <w:t>decompiler</w:t>
-      </w:r>
-      <w:proofErr w:type="spellEnd"/>
-      <w:r>
-        <w:t xml:space="preserve"> that transforms </w:t>
+        <w:t xml:space="preserve">JADX is a powerful </w:t>
+      </w:r>
+      <w:r>
+        <w:t>open source</w:t>
+      </w:r>
+      <w:r>
+        <w:t xml:space="preserve"> decompiler that transforms </w:t>
       </w:r>
       <w:r>
         <w:t>Android</w:t>
@@ -187,7 +168,10 @@
         </w:numPr>
       </w:pPr>
       <w:r>
-        <w:t>Browse package structures and classes</w:t>
+        <w:t xml:space="preserve">Browse package structures and </w:t>
+      </w:r>
+      <w:r>
+        <w:t>classes.</w:t>
       </w:r>
     </w:p>
     <w:p>
@@ -199,7 +183,10 @@
         </w:numPr>
       </w:pPr>
       <w:r>
-        <w:t>Search strings, functions, and suspicious logic</w:t>
+        <w:t xml:space="preserve">Search strings, functions, and suspicious </w:t>
+      </w:r>
+      <w:r>
+        <w:t>logic.</w:t>
       </w:r>
     </w:p>
     <w:p>
@@ -211,12 +198,21 @@
         </w:numPr>
       </w:pPr>
       <w:r>
-        <w:t>Understand application flow without running the application</w:t>
-      </w:r>
-    </w:p>
-    <w:p>
-      <w:r>
-        <w:t xml:space="preserve">JADX parse the app’s DEXX classes inside the APK and </w:t>
+        <w:t xml:space="preserve">Understand application flow without running the </w:t>
+      </w:r>
+      <w:r>
+        <w:t>application.</w:t>
+      </w:r>
+    </w:p>
+    <w:p>
+      <w:r>
+        <w:t xml:space="preserve">JADX </w:t>
+      </w:r>
+      <w:r>
+        <w:t>parses</w:t>
+      </w:r>
+      <w:r>
+        <w:t xml:space="preserve"> the app’s DEXX classes inside the APK and </w:t>
       </w:r>
       <w:r>
         <w:t>reconstructs</w:t>
@@ -255,7 +251,13 @@
         <w:t xml:space="preserve"> tool is effective in identifying Root detection, Anti-debugging checks, hardcoded</w:t>
       </w:r>
       <w:r>
-        <w:t xml:space="preserve"> keys and native methods.</w:t>
+        <w:t xml:space="preserve"> </w:t>
+      </w:r>
+      <w:r>
+        <w:t>keys,</w:t>
+      </w:r>
+      <w:r>
+        <w:t xml:space="preserve"> and native methods.</w:t>
       </w:r>
     </w:p>
     <w:p>
@@ -267,7 +269,10 @@
         </w:numPr>
       </w:pPr>
       <w:r>
-        <w:t xml:space="preserve">First for this tutorial we will be using fried to do a </w:t>
+        <w:t>First,</w:t>
+      </w:r>
+      <w:r>
+        <w:t xml:space="preserve"> for this tutorial we will be using fried to do a </w:t>
       </w:r>
       <w:r>
         <w:t xml:space="preserve">preliminary investigation of the APK at its </w:t>
@@ -333,7 +338,10 @@
         <w:t xml:space="preserve">.js script </w:t>
       </w:r>
       <w:r>
-        <w:t>from the repository</w:t>
+        <w:t xml:space="preserve">from the </w:t>
+      </w:r>
+      <w:r>
+        <w:t>repository.</w:t>
       </w:r>
     </w:p>
     <w:p>
@@ -351,6 +359,7 @@
         <w:rPr>
           <w:noProof/>
         </w:rPr>
+        <w:lastRenderedPageBreak/>
         <w:drawing>
           <wp:inline distT="0" distB="0" distL="0" distR="0" wp14:anchorId="5707CAB2" wp14:editId="2F108791">
             <wp:extent cx="5943600" cy="3157220"/>
@@ -407,11 +416,9 @@
       <w:r>
         <w:t xml:space="preserve"> namely the </w:t>
       </w:r>
-      <w:proofErr w:type="spellStart"/>
       <w:r>
         <w:t>sg.vantagepoint.util.RootDetection</w:t>
       </w:r>
-      <w:proofErr w:type="spellEnd"/>
       <w:r>
         <w:t xml:space="preserve">. </w:t>
       </w:r>
@@ -419,7 +426,7 @@
         <w:t>The output</w:t>
       </w:r>
       <w:r>
-        <w:t xml:space="preserve"> also provides some clu</w:t>
+        <w:t xml:space="preserve"> also provides clu</w:t>
       </w:r>
       <w:r>
         <w:t>e</w:t>
@@ -434,15 +441,7 @@
         <w:t xml:space="preserve">Such as </w:t>
       </w:r>
       <w:r>
-        <w:t xml:space="preserve">2 </w:t>
-      </w:r>
-      <w:proofErr w:type="spellStart"/>
-      <w:r>
-        <w:t>MainActivity</w:t>
-      </w:r>
-      <w:proofErr w:type="spellEnd"/>
-      <w:r>
-        <w:t xml:space="preserve"> returned in the output before the app crashes.</w:t>
+        <w:t>2 MainActivity returned in the output before the app crashes.</w:t>
       </w:r>
     </w:p>
     <w:p>
@@ -477,13 +476,19 @@
         <w:t>code</w:t>
       </w:r>
       <w:r>
-        <w:t xml:space="preserve"> from the APK. </w:t>
-      </w:r>
-      <w:r>
-        <w:t xml:space="preserve"> The tool reads the APK and shows the readable Java code</w:t>
-      </w:r>
-      <w:r>
-        <w:t xml:space="preserve"> and can be used to locate suspicious functions and strings</w:t>
+        <w:t xml:space="preserve"> from the APK</w:t>
+      </w:r>
+      <w:r>
+        <w:t xml:space="preserve">. </w:t>
+      </w:r>
+      <w:r>
+        <w:t>The tool reads the APK and shows the readable Java code</w:t>
+      </w:r>
+      <w:r>
+        <w:t xml:space="preserve"> and can be used to locate suspicious functions and </w:t>
+      </w:r>
+      <w:r>
+        <w:t>strings.</w:t>
       </w:r>
     </w:p>
     <w:p>
@@ -509,10 +514,10 @@
         <w:ind w:left="420"/>
       </w:pPr>
       <w:r>
-        <w:t xml:space="preserve"> Download the folder and run the exe</w:t>
-      </w:r>
-      <w:r>
-        <w:t>cutable</w:t>
+        <w:t xml:space="preserve"> Download the folder and run the </w:t>
+      </w:r>
+      <w:r>
+        <w:t>executable.</w:t>
       </w:r>
     </w:p>
     <w:p>
@@ -545,7 +550,10 @@
         <w:ind w:left="420"/>
       </w:pPr>
       <w:r>
-        <w:t>Open the Uncrackable 2</w:t>
+        <w:t xml:space="preserve">Open the Uncrackable </w:t>
+      </w:r>
+      <w:r>
+        <w:t>3</w:t>
       </w:r>
       <w:r>
         <w:t xml:space="preserve"> file in JADX and search the following  phrases:</w:t>
@@ -559,11 +567,9 @@
           <w:numId w:val="2"/>
         </w:numPr>
       </w:pPr>
-      <w:proofErr w:type="spellStart"/>
       <w:r>
         <w:t>System.loadLibrary</w:t>
       </w:r>
-      <w:proofErr w:type="spellEnd"/>
     </w:p>
     <w:p>
       <w:pPr>
@@ -573,11 +579,9 @@
           <w:numId w:val="2"/>
         </w:numPr>
       </w:pPr>
-      <w:proofErr w:type="spellStart"/>
       <w:r>
         <w:t>isDebuggerConnected</w:t>
       </w:r>
-      <w:proofErr w:type="spellEnd"/>
     </w:p>
     <w:p>
       <w:pPr>
@@ -587,11 +591,9 @@
           <w:numId w:val="2"/>
         </w:numPr>
       </w:pPr>
-      <w:proofErr w:type="spellStart"/>
       <w:r>
         <w:t>System.exit</w:t>
       </w:r>
-      <w:proofErr w:type="spellEnd"/>
     </w:p>
     <w:p>
       <w:pPr>
@@ -601,11 +603,9 @@
           <w:numId w:val="2"/>
         </w:numPr>
       </w:pPr>
-      <w:proofErr w:type="spellStart"/>
       <w:r>
         <w:t>Sg.vantagepoint.a.b</w:t>
       </w:r>
-      <w:proofErr w:type="spellEnd"/>
     </w:p>
     <w:p>
       <w:pPr>
@@ -615,15 +615,12 @@
           <w:numId w:val="2"/>
         </w:numPr>
       </w:pPr>
-      <w:proofErr w:type="spellStart"/>
-      <w:r>
-        <w:lastRenderedPageBreak/>
+      <w:r>
         <w:t>CodeChec</w:t>
       </w:r>
       <w:r>
         <w:t>k</w:t>
       </w:r>
-      <w:proofErr w:type="spellEnd"/>
     </w:p>
     <w:p>
       <w:pPr>
@@ -673,10 +670,13 @@
         </w:numPr>
       </w:pPr>
       <w:r>
-        <w:t xml:space="preserve">Do any of the phrases tell us anything notable to the </w:t>
-      </w:r>
-      <w:r>
-        <w:t>obtain the phrase?</w:t>
+        <w:t xml:space="preserve">Do any of the phrases tell us anything notable to </w:t>
+      </w:r>
+      <w:r>
+        <w:t>obtain</w:t>
+      </w:r>
+      <w:r>
+        <w:t xml:space="preserve"> the phrase?</w:t>
       </w:r>
     </w:p>
     <w:p>
@@ -691,7 +691,13 @@
         <w:t>What do</w:t>
       </w:r>
       <w:r>
-        <w:t>es each line mean to the apps security?</w:t>
+        <w:t xml:space="preserve">es each line mean to the </w:t>
+      </w:r>
+      <w:r>
+        <w:t>app’s</w:t>
+      </w:r>
+      <w:r>
+        <w:t xml:space="preserve"> security?</w:t>
       </w:r>
     </w:p>
     <w:p>
@@ -718,26 +724,10 @@
         <w:ind w:left="420"/>
       </w:pPr>
       <w:r>
-        <w:t xml:space="preserve">Scanning the </w:t>
-      </w:r>
-      <w:proofErr w:type="spellStart"/>
-      <w:r>
-        <w:t>MainActivity</w:t>
-      </w:r>
-      <w:proofErr w:type="spellEnd"/>
-      <w:r>
-        <w:t xml:space="preserve"> we can also see</w:t>
-      </w:r>
-      <w:r>
-        <w:t xml:space="preserve"> an </w:t>
-      </w:r>
-      <w:proofErr w:type="spellStart"/>
-      <w:r>
-        <w:t>xor</w:t>
-      </w:r>
-      <w:proofErr w:type="spellEnd"/>
-      <w:r>
-        <w:t xml:space="preserve"> key with </w:t>
+        <w:t>Scanning the MainActivity we can also see</w:t>
+      </w:r>
+      <w:r>
+        <w:t xml:space="preserve"> an xor key with </w:t>
       </w:r>
       <w:r>
         <w:t>the</w:t>
@@ -745,11 +735,9 @@
       <w:r>
         <w:t xml:space="preserve"> string “</w:t>
       </w:r>
-      <w:proofErr w:type="spellStart"/>
       <w:r>
         <w:t>pizzapizzapizzapizzapizz</w:t>
       </w:r>
-      <w:proofErr w:type="spellEnd"/>
       <w:r>
         <w:t xml:space="preserve">” </w:t>
       </w:r>
@@ -757,23 +745,7 @@
         <w:t xml:space="preserve"> there is also</w:t>
       </w:r>
       <w:r>
-        <w:t xml:space="preserve"> a native void (</w:t>
-      </w:r>
-      <w:proofErr w:type="spellStart"/>
-      <w:r>
-        <w:t>initbyte</w:t>
-      </w:r>
-      <w:proofErr w:type="spellEnd"/>
-      <w:r>
-        <w:t xml:space="preserve">[]) and native long </w:t>
-      </w:r>
-      <w:proofErr w:type="spellStart"/>
-      <w:r>
-        <w:t>baz</w:t>
-      </w:r>
-      <w:proofErr w:type="spellEnd"/>
-      <w:r>
-        <w:t>()</w:t>
+        <w:t xml:space="preserve"> a native void (initbyte[]) and native long baz()</w:t>
       </w:r>
       <w:r>
         <w:t>.</w:t>
@@ -788,15 +760,7 @@
         <w:t xml:space="preserve">Look at the </w:t>
       </w:r>
       <w:r>
-        <w:t xml:space="preserve">logic for the root and tempering detection done in the </w:t>
-      </w:r>
-      <w:proofErr w:type="spellStart"/>
-      <w:r>
-        <w:t>MainActivity</w:t>
-      </w:r>
-      <w:proofErr w:type="spellEnd"/>
-      <w:r>
-        <w:t>.</w:t>
+        <w:t>logic for the root and tempering detection done in the MainActivity.</w:t>
       </w:r>
       <w:r>
         <w:t xml:space="preserve"> </w:t>
@@ -805,7 +769,13 @@
         <w:t xml:space="preserve">Find the native methods declared </w:t>
       </w:r>
       <w:r>
-        <w:t>, we will be look at them in the next section.</w:t>
+        <w:t xml:space="preserve">, we </w:t>
+      </w:r>
+      <w:r>
+        <w:t>will</w:t>
+      </w:r>
+      <w:r>
+        <w:t xml:space="preserve"> look at them in the next section.</w:t>
       </w:r>
     </w:p>
     <w:p>
@@ -826,11 +796,9 @@
       <w:r>
         <w:t xml:space="preserve">, requiring </w:t>
       </w:r>
-      <w:proofErr w:type="spellStart"/>
-      <w:r>
-        <w:t>furthing</w:t>
-      </w:r>
-      <w:proofErr w:type="spellEnd"/>
+      <w:r>
+        <w:t>further</w:t>
+      </w:r>
       <w:r>
         <w:t xml:space="preserve"> digging and looking into the native libraries</w:t>
       </w:r>
@@ -897,7 +865,10 @@
         </w:numPr>
       </w:pPr>
       <w:r>
-        <w:t>Control Flow Graph exploration</w:t>
+        <w:t xml:space="preserve">Control Flow Graph </w:t>
+      </w:r>
+      <w:r>
+        <w:t>Exploration.</w:t>
       </w:r>
     </w:p>
     <w:p>
@@ -911,11 +882,9 @@
       <w:r>
         <w:t xml:space="preserve">Native Function </w:t>
       </w:r>
-      <w:proofErr w:type="spellStart"/>
-      <w:r>
-        <w:t>alaysis</w:t>
-      </w:r>
-      <w:proofErr w:type="spellEnd"/>
+      <w:r>
+        <w:t>analysis</w:t>
+      </w:r>
     </w:p>
     <w:p>
       <w:r>
@@ -924,16 +893,17 @@
       <w:r>
         <w:t xml:space="preserve">e2 is useful in reversing symbol tables </w:t>
       </w:r>
-      <w:proofErr w:type="spellStart"/>
-      <w:r>
-        <w:t>fro</w:t>
-      </w:r>
-      <w:proofErr w:type="spellEnd"/>
+      <w:r>
+        <w:t>from</w:t>
+      </w:r>
       <w:r>
         <w:t xml:space="preserve"> JNI-exported functions, </w:t>
       </w:r>
       <w:r>
-        <w:t xml:space="preserve">Identifying tampering and root detection scans and </w:t>
+        <w:t>identifying</w:t>
+      </w:r>
+      <w:r>
+        <w:t xml:space="preserve"> tampering and root detection scans and </w:t>
       </w:r>
       <w:r>
         <w:t>recovering</w:t>
@@ -958,7 +928,7 @@
         <w:t>The tutorial is made using Windows</w:t>
       </w:r>
       <w:r>
-        <w:t xml:space="preserve"> and windows PowerShell was used for the commands there may be some syntax differences between Linux and Windows.</w:t>
+        <w:t xml:space="preserve"> and windows PowerShell used for the commands there may be syntax differences between Linux and Windows.</w:t>
       </w:r>
     </w:p>
     <w:p>
@@ -966,7 +936,7 @@
         <w:t xml:space="preserve">The following commands can be used for </w:t>
       </w:r>
       <w:r>
-        <w:t>Linux</w:t>
+        <w:t>Linux.</w:t>
       </w:r>
     </w:p>
     <w:bookmarkStart w:id="0" w:name="_MON_1824016878"/>
@@ -993,10 +963,10 @@
             <v:path o:extrusionok="f" gradientshapeok="t" o:connecttype="rect"/>
             <o:lock v:ext="edit" aspectratio="t"/>
           </v:shapetype>
-          <v:shape id="_x0000_i1025" type="#_x0000_t75" style="width:468pt;height:117pt" o:ole="">
+          <v:shape id="_x0000_i1025" type="#_x0000_t75" style="width:468.3pt;height:117.1pt" o:ole="">
             <v:imagedata r:id="rId7" o:title=""/>
           </v:shape>
-          <o:OLEObject Type="Embed" ProgID="Word.OpenDocumentText.12" ShapeID="_x0000_i1025" DrawAspect="Content" ObjectID="_1824829564" r:id="rId8"/>
+          <o:OLEObject Type="Embed" ProgID="Word.OpenDocumentText.12" ShapeID="_x0000_i1025" DrawAspect="Content" ObjectID="_1825772993" r:id="rId8"/>
         </w:object>
       </w:r>
       <w:r>
@@ -1009,10 +979,10 @@
       <w:bookmarkEnd w:id="1"/>
       <w:r>
         <w:object w:dxaOrig="9360" w:dyaOrig="1997" w14:anchorId="0009B976">
-          <v:shape id="_x0000_i1026" type="#_x0000_t75" style="width:468pt;height:91.2pt" o:ole="">
+          <v:shape id="_x0000_i1026" type="#_x0000_t75" style="width:468.3pt;height:91.4pt" o:ole="">
             <v:imagedata r:id="rId9" o:title=""/>
           </v:shape>
-          <o:OLEObject Type="Embed" ProgID="Word.OpenDocumentText.12" ShapeID="_x0000_i1026" DrawAspect="Content" ObjectID="_1824829565" r:id="rId10"/>
+          <o:OLEObject Type="Embed" ProgID="Word.OpenDocumentText.12" ShapeID="_x0000_i1026" DrawAspect="Content" ObjectID="_1825772994" r:id="rId10"/>
         </w:object>
       </w:r>
     </w:p>
@@ -1055,7 +1025,13 @@
     </w:p>
     <w:p>
       <w:r>
-        <w:t>This will be extracting the application from the emulated device and setting up the file to be analyzed with radare2 in put the following commands with the ADB shell:</w:t>
+        <w:t xml:space="preserve">This will be extracting the application from the emulated device and setting up the file to be analyzed with radare2 in </w:t>
+      </w:r>
+      <w:r>
+        <w:t>putting</w:t>
+      </w:r>
+      <w:r>
+        <w:t xml:space="preserve"> the following commands with the ADB shell:</w:t>
       </w:r>
     </w:p>
     <w:bookmarkStart w:id="2" w:name="_MON_1824043807"/>
@@ -1063,10 +1039,10 @@
     <w:p>
       <w:r>
         <w:object w:dxaOrig="9360" w:dyaOrig="1837" w14:anchorId="44DE44EB">
-          <v:shape id="_x0000_i1027" type="#_x0000_t75" style="width:468pt;height:91.2pt" o:ole="">
+          <v:shape id="_x0000_i1027" type="#_x0000_t75" style="width:468.3pt;height:91.4pt" o:ole="">
             <v:imagedata r:id="rId11" o:title=""/>
           </v:shape>
-          <o:OLEObject Type="Embed" ProgID="Word.OpenDocumentText.12" ShapeID="_x0000_i1027" DrawAspect="Content" ObjectID="_1824829566" r:id="rId12"/>
+          <o:OLEObject Type="Embed" ProgID="Word.OpenDocumentText.12" ShapeID="_x0000_i1027" DrawAspect="Content" ObjectID="_1825772995" r:id="rId12"/>
         </w:object>
       </w:r>
     </w:p>
@@ -1080,10 +1056,10 @@
     <w:p>
       <w:r>
         <w:object w:dxaOrig="9360" w:dyaOrig="4853" w14:anchorId="0E6215D6">
-          <v:shape id="_x0000_i1028" type="#_x0000_t75" style="width:468pt;height:210pt" o:ole="">
+          <v:shape id="_x0000_i1028" type="#_x0000_t75" style="width:468.3pt;height:209.75pt" o:ole="">
             <v:imagedata r:id="rId13" o:title=""/>
           </v:shape>
-          <o:OLEObject Type="Embed" ProgID="Word.OpenDocumentText.12" ShapeID="_x0000_i1028" DrawAspect="Content" ObjectID="_1824829567" r:id="rId14"/>
+          <o:OLEObject Type="Embed" ProgID="Word.OpenDocumentText.12" ShapeID="_x0000_i1028" DrawAspect="Content" ObjectID="_1825772996" r:id="rId14"/>
         </w:object>
       </w:r>
     </w:p>
@@ -1140,7 +1116,10 @@
     </w:p>
     <w:p>
       <w:r>
-        <w:t>The following commands are using radare2 package rabin2 to obtain some information form the native code about the application functions</w:t>
+        <w:t xml:space="preserve">The following commands are using radare2 package rabin2 to obtain some information form the native code about the application </w:t>
+      </w:r>
+      <w:r>
+        <w:t>functions. You</w:t>
       </w:r>
       <w:r>
         <w:t xml:space="preserve"> will need to know that ABI for the device we are using, this tutorial is conducted on a Pixel 5 AVD </w:t>
@@ -1154,10 +1133,10 @@
     <w:p>
       <w:r>
         <w:object w:dxaOrig="9360" w:dyaOrig="6300" w14:anchorId="1F49EF41">
-          <v:shape id="_x0000_i1029" type="#_x0000_t75" style="width:468pt;height:203.4pt" o:ole="">
+          <v:shape id="_x0000_i1029" type="#_x0000_t75" style="width:468.3pt;height:203.5pt" o:ole="">
             <v:imagedata r:id="rId16" o:title=""/>
           </v:shape>
-          <o:OLEObject Type="Embed" ProgID="Word.OpenDocumentText.12" ShapeID="_x0000_i1029" DrawAspect="Content" ObjectID="_1824829568" r:id="rId17"/>
+          <o:OLEObject Type="Embed" ProgID="Word.OpenDocumentText.12" ShapeID="_x0000_i1029" DrawAspect="Content" ObjectID="_1825772997" r:id="rId17"/>
         </w:object>
       </w:r>
     </w:p>
@@ -1208,7 +1187,10 @@
         <w:t>function found in the JADX analysis?</w:t>
       </w:r>
       <w:r>
-        <w:t xml:space="preserve"> What are the mappings</w:t>
+        <w:t xml:space="preserve"> What are the </w:t>
+      </w:r>
+      <w:r>
+        <w:t>mappings?</w:t>
       </w:r>
     </w:p>
     <w:p>
@@ -1306,13 +1288,8 @@
               <w:ind w:left="720"/>
               <w:cnfStyle w:val="100000000000" w:firstRow="1" w:lastRow="0" w:firstColumn="0" w:lastColumn="0" w:oddVBand="0" w:evenVBand="0" w:oddHBand="0" w:evenHBand="0" w:firstRowFirstColumn="0" w:firstRowLastColumn="0" w:lastRowFirstColumn="0" w:lastRowLastColumn="0"/>
             </w:pPr>
-            <w:proofErr w:type="spellStart"/>
             <w:r>
-              <w:t>afl</w:t>
-            </w:r>
-            <w:proofErr w:type="spellEnd"/>
-            <w:r>
-              <w:t xml:space="preserve"> — list functions</w:t>
+              <w:t>afl — list functions</w:t>
             </w:r>
           </w:p>
         </w:tc>
@@ -1330,13 +1307,8 @@
             <w:pPr>
               <w:ind w:left="720"/>
             </w:pPr>
-            <w:proofErr w:type="spellStart"/>
             <w:r>
-              <w:t>iz</w:t>
-            </w:r>
-            <w:proofErr w:type="spellEnd"/>
-            <w:r>
-              <w:t xml:space="preserve"> — list strings</w:t>
+              <w:t>iz — list strings</w:t>
             </w:r>
           </w:p>
         </w:tc>
@@ -1349,21 +1321,8 @@
               <w:ind w:left="720"/>
               <w:cnfStyle w:val="000000100000" w:firstRow="0" w:lastRow="0" w:firstColumn="0" w:lastColumn="0" w:oddVBand="0" w:evenVBand="0" w:oddHBand="1" w:evenHBand="0" w:firstRowFirstColumn="0" w:firstRowLastColumn="0" w:lastRowFirstColumn="0" w:lastRowLastColumn="0"/>
             </w:pPr>
-            <w:proofErr w:type="spellStart"/>
             <w:r>
-              <w:t>axt</w:t>
-            </w:r>
-            <w:proofErr w:type="spellEnd"/>
-            <w:r>
-              <w:t xml:space="preserve"> &lt;</w:t>
-            </w:r>
-            <w:proofErr w:type="spellStart"/>
-            <w:r>
-              <w:t>addr</w:t>
-            </w:r>
-            <w:proofErr w:type="spellEnd"/>
-            <w:r>
-              <w:t>&gt; — show cross-references to an address (useful to find who references detector strings)</w:t>
+              <w:t>axt &lt;addr&gt; — show cross-references to an address (useful to find who references detector strings)</w:t>
             </w:r>
           </w:p>
         </w:tc>
@@ -1378,29 +1337,8 @@
             <w:pPr>
               <w:ind w:left="720"/>
             </w:pPr>
-            <w:proofErr w:type="spellStart"/>
             <w:r>
-              <w:t>axt</w:t>
-            </w:r>
-            <w:proofErr w:type="spellEnd"/>
-            <w:r>
-              <w:t xml:space="preserve"> </w:t>
-            </w:r>
-            <w:proofErr w:type="spellStart"/>
-            <w:r>
-              <w:t>sym.imp.strstr</w:t>
-            </w:r>
-            <w:proofErr w:type="spellEnd"/>
-            <w:r>
-              <w:t xml:space="preserve"> — find calls to </w:t>
-            </w:r>
-            <w:proofErr w:type="spellStart"/>
-            <w:r>
-              <w:t>strstr</w:t>
-            </w:r>
-            <w:proofErr w:type="spellEnd"/>
-            <w:r>
-              <w:t xml:space="preserve"> import (common pattern for /proc/self/maps scan)</w:t>
+              <w:t>axt sym.imp.strstr — find calls to strstr import (common pattern for /proc/self/maps scan)</w:t>
             </w:r>
           </w:p>
         </w:tc>
@@ -1414,23 +1352,7 @@
               <w:cnfStyle w:val="000000000000" w:firstRow="0" w:lastRow="0" w:firstColumn="0" w:lastColumn="0" w:oddVBand="0" w:evenVBand="0" w:oddHBand="0" w:evenHBand="0" w:firstRowFirstColumn="0" w:firstRowLastColumn="0" w:lastRowFirstColumn="0" w:lastRowLastColumn="0"/>
             </w:pPr>
             <w:r>
-              <w:t>pdf @ &lt;</w:t>
-            </w:r>
-            <w:proofErr w:type="spellStart"/>
-            <w:r>
-              <w:t>addr</w:t>
-            </w:r>
-            <w:proofErr w:type="spellEnd"/>
-            <w:r>
-              <w:t>&gt; — print function disassembly at address &lt;</w:t>
-            </w:r>
-            <w:proofErr w:type="spellStart"/>
-            <w:r>
-              <w:t>addr</w:t>
-            </w:r>
-            <w:proofErr w:type="spellEnd"/>
-            <w:r>
-              <w:t>&gt;</w:t>
+              <w:t>pdf @ &lt;addr&gt; — print function disassembly at address &lt;addr&gt;</w:t>
             </w:r>
           </w:p>
         </w:tc>
@@ -1448,21 +1370,8 @@
             <w:pPr>
               <w:ind w:left="720"/>
             </w:pPr>
-            <w:proofErr w:type="spellStart"/>
             <w:r>
-              <w:t>pdd</w:t>
-            </w:r>
-            <w:proofErr w:type="spellEnd"/>
-            <w:r>
-              <w:t xml:space="preserve"> @ &lt;</w:t>
-            </w:r>
-            <w:proofErr w:type="spellStart"/>
-            <w:r>
-              <w:t>addr</w:t>
-            </w:r>
-            <w:proofErr w:type="spellEnd"/>
-            <w:r>
-              <w:t>&gt; — decompile function to pseudo-C (if r2dec available)</w:t>
+              <w:t>pdd @ &lt;addr&gt; — decompile function to pseudo-C (if r2dec available)</w:t>
             </w:r>
           </w:p>
         </w:tc>
@@ -1531,15 +1440,7 @@
         <w:t>1. What String</w:t>
       </w:r>
       <w:r>
-        <w:t>s were found during the exploration using the ‘</w:t>
-      </w:r>
-      <w:proofErr w:type="spellStart"/>
-      <w:r>
-        <w:t>iz</w:t>
-      </w:r>
-      <w:proofErr w:type="spellEnd"/>
-      <w:r>
-        <w:t>’ command?</w:t>
+        <w:t>s were found during the exploration using the ‘iz’ command?</w:t>
       </w:r>
     </w:p>
     <w:p>
@@ -1568,15 +1469,7 @@
         <w:t xml:space="preserve">3. </w:t>
       </w:r>
       <w:r>
-        <w:t xml:space="preserve"> what is the address for the strings “Frida” and “</w:t>
-      </w:r>
-      <w:proofErr w:type="spellStart"/>
-      <w:r>
-        <w:t>xposed</w:t>
-      </w:r>
-      <w:proofErr w:type="spellEnd"/>
-      <w:r>
-        <w:t>”</w:t>
+        <w:t xml:space="preserve"> what is the address for the strings “Frida” and “xposed”</w:t>
       </w:r>
       <w:r>
         <w:t>?</w:t>
@@ -1595,6 +1488,11 @@
       </w:pPr>
     </w:p>
     <w:p/>
+    <w:p>
+      <w:pPr>
+        <w:pStyle w:val="Heading1"/>
+      </w:pPr>
+    </w:p>
     <w:p>
       <w:pPr>
         <w:pStyle w:val="Heading1"/>
@@ -1617,16 +1515,7 @@
         </w:numPr>
       </w:pPr>
       <w:r>
-        <w:lastRenderedPageBreak/>
-        <w:t xml:space="preserve">- </w:t>
-      </w:r>
-      <w:proofErr w:type="spellStart"/>
-      <w:r>
-        <w:t>System.loadLibrary</w:t>
-      </w:r>
-      <w:proofErr w:type="spellEnd"/>
-      <w:r>
-        <w:t xml:space="preserve">("foo"): loads native library (libfoo.so). Native code may run checks before Java code. </w:t>
+        <w:t xml:space="preserve">- System.loadLibrary("foo"): loads native library (libfoo.so). Native code may run checks before Java code. </w:t>
       </w:r>
     </w:p>
     <w:p>
@@ -1637,21 +1526,8 @@
           <w:numId w:val="4"/>
         </w:numPr>
       </w:pPr>
-      <w:proofErr w:type="spellStart"/>
-      <w:r>
-        <w:t>Debug.isDebuggerConnected</w:t>
-      </w:r>
-      <w:proofErr w:type="spellEnd"/>
-      <w:r>
-        <w:t xml:space="preserve">() inside </w:t>
-      </w:r>
-      <w:proofErr w:type="spellStart"/>
-      <w:r>
-        <w:t>AsyncTask</w:t>
-      </w:r>
-      <w:proofErr w:type="spellEnd"/>
-      <w:r>
-        <w:t>: a loop that waits for debugger attach and then shows "Debugger detected!" dialog.</w:t>
+      <w:r>
+        <w:t>Debug.isDebuggerConnected() inside AsyncTask: a loop that waits for debugger attach and then shows "Debugger detected!" dialog.</w:t>
       </w:r>
     </w:p>
     <w:p>
@@ -1663,31 +1539,13 @@
         </w:numPr>
       </w:pPr>
       <w:r>
-        <w:t>if (</w:t>
-      </w:r>
-      <w:proofErr w:type="spellStart"/>
-      <w:r>
-        <w:t>b.a</w:t>
-      </w:r>
-      <w:proofErr w:type="spellEnd"/>
-      <w:r>
-        <w:t xml:space="preserve">() || </w:t>
-      </w:r>
-      <w:proofErr w:type="spellStart"/>
-      <w:r>
-        <w:t>b.b</w:t>
-      </w:r>
-      <w:proofErr w:type="spellEnd"/>
-      <w:r>
-        <w:t xml:space="preserve">() || </w:t>
-      </w:r>
-      <w:proofErr w:type="spellStart"/>
-      <w:r>
-        <w:t>b.c</w:t>
-      </w:r>
-      <w:proofErr w:type="spellEnd"/>
-      <w:r>
-        <w:t xml:space="preserve">()) a("Root detected!"): three root detection functions </w:t>
+        <w:t xml:space="preserve">if (b.a() || b.b() || b.c()) a("Root detected!"): three root detection </w:t>
+      </w:r>
+      <w:r>
+        <w:t>functions.</w:t>
+      </w:r>
+      <w:r>
+        <w:t xml:space="preserve"> </w:t>
       </w:r>
     </w:p>
     <w:p>
@@ -1698,30 +1556,32 @@
           <w:numId w:val="4"/>
         </w:numPr>
       </w:pPr>
-      <w:proofErr w:type="spellStart"/>
-      <w:r>
-        <w:t>System.exit</w:t>
-      </w:r>
-      <w:proofErr w:type="spellEnd"/>
-      <w:r>
-        <w:t>(0) on OK.</w:t>
-      </w:r>
-      <w:r>
-        <w:t xml:space="preserve"> if any </w:t>
-      </w:r>
-      <w:proofErr w:type="spellStart"/>
+      <w:r>
+        <w:t>System.exit(0) on OK.</w:t>
+      </w:r>
+      <w:r>
+        <w:t xml:space="preserve"> </w:t>
+      </w:r>
+      <w:r>
+        <w:t>If</w:t>
+      </w:r>
+      <w:r>
+        <w:t xml:space="preserve"> any </w:t>
+      </w:r>
       <w:r>
         <w:t>sg.vantagep</w:t>
       </w:r>
       <w:r>
-        <w:t>oint</w:t>
-      </w:r>
-      <w:proofErr w:type="spellEnd"/>
-      <w:r>
-        <w:t xml:space="preserve"> </w:t>
-      </w:r>
-      <w:r>
-        <w:t>return true, the app shows a blocking alert which calls</w:t>
+        <w:t xml:space="preserve">oint </w:t>
+      </w:r>
+      <w:r>
+        <w:t>returns</w:t>
+      </w:r>
+      <w:r>
+        <w:t xml:space="preserve"> true, the app shows a blocking alert which </w:t>
+      </w:r>
+      <w:r>
+        <w:t>calls.</w:t>
       </w:r>
       <w:r>
         <w:t xml:space="preserve"> </w:t>
@@ -1736,39 +1596,7 @@
         </w:numPr>
       </w:pPr>
       <w:r>
-        <w:t>if (</w:t>
-      </w:r>
-      <w:proofErr w:type="spellStart"/>
-      <w:r>
-        <w:t>a.a</w:t>
-      </w:r>
-      <w:proofErr w:type="spellEnd"/>
-      <w:r>
-        <w:t>(</w:t>
-      </w:r>
-      <w:proofErr w:type="spellStart"/>
-      <w:r>
-        <w:t>getApplicationContext</w:t>
-      </w:r>
-      <w:proofErr w:type="spellEnd"/>
-      <w:r>
-        <w:t xml:space="preserve">())) a("App is </w:t>
-      </w:r>
-      <w:proofErr w:type="spellStart"/>
-      <w:r>
-        <w:t>debuggable</w:t>
-      </w:r>
-      <w:proofErr w:type="spellEnd"/>
-      <w:r>
-        <w:t xml:space="preserve">!"): </w:t>
-      </w:r>
-      <w:proofErr w:type="spellStart"/>
-      <w:r>
-        <w:t>debuggable</w:t>
-      </w:r>
-      <w:proofErr w:type="spellEnd"/>
-      <w:r>
-        <w:t xml:space="preserve"> flag check - shows blocking dialog.</w:t>
+        <w:t>if (a.a(getApplicationContext())) a("App is debuggable!"): debuggable flag check - shows blocking dialog.</w:t>
       </w:r>
     </w:p>
     <w:p>
@@ -1779,13 +1607,14 @@
           <w:numId w:val="4"/>
         </w:numPr>
       </w:pPr>
-      <w:proofErr w:type="spellStart"/>
-      <w:r>
-        <w:t>CodeCheck.a</w:t>
-      </w:r>
-      <w:proofErr w:type="spellEnd"/>
-      <w:r>
-        <w:t>(String): verification routine called from verify(View). This is the function students will target for forced-success or extraction.</w:t>
+      <w:r>
+        <w:t xml:space="preserve">CodeCheck.a(String): verification routine called from verify(View). This is the function students will target for </w:t>
+      </w:r>
+      <w:r>
+        <w:t>forced success</w:t>
+      </w:r>
+      <w:r>
+        <w:t xml:space="preserve"> or extraction.</w:t>
       </w:r>
     </w:p>
     <w:p>
@@ -1818,15 +1647,13 @@
         <w:t>Maps to:</w:t>
       </w:r>
       <w:r>
-        <w:t xml:space="preserve"> </w:t>
-      </w:r>
-      <w:proofErr w:type="spellStart"/>
-      <w:r>
-        <w:t>CodeCheck.bar</w:t>
-      </w:r>
-      <w:proofErr w:type="spellEnd"/>
-      <w:r>
-        <w:t>(...) native method (Java native declaration likely in class sg.vantagepoint.uncrackable3.CodeCheck).</w:t>
+        <w:t xml:space="preserve"> CodeCheck.bar(...) native method (Java native declaration </w:t>
+      </w:r>
+      <w:r>
+        <w:t>in</w:t>
+      </w:r>
+      <w:r>
+        <w:t xml:space="preserve"> class sg.vantagepoint.uncrackable3.CodeCheck).</w:t>
       </w:r>
     </w:p>
     <w:p>
@@ -1851,15 +1678,7 @@
         <w:t>Maps to:</w:t>
       </w:r>
       <w:r>
-        <w:t xml:space="preserve"> </w:t>
-      </w:r>
-      <w:proofErr w:type="spellStart"/>
-      <w:r>
-        <w:t>MainActivity.baz</w:t>
-      </w:r>
-      <w:proofErr w:type="spellEnd"/>
-      <w:r>
-        <w:t>() native method.</w:t>
+        <w:t xml:space="preserve"> MainActivity.baz() native method.</w:t>
       </w:r>
     </w:p>
     <w:p>
@@ -1884,15 +1703,7 @@
         <w:t>Maps to:</w:t>
       </w:r>
       <w:r>
-        <w:t xml:space="preserve"> </w:t>
-      </w:r>
-      <w:proofErr w:type="spellStart"/>
-      <w:r>
-        <w:t>MainActivity.init</w:t>
-      </w:r>
-      <w:proofErr w:type="spellEnd"/>
-      <w:r>
-        <w:t>(byte[]) native method.</w:t>
+        <w:t xml:space="preserve"> MainActivity.init(byte[]) native method.</w:t>
       </w:r>
     </w:p>
     <w:p>
@@ -1924,13 +1735,11 @@
           <w:numId w:val="8"/>
         </w:numPr>
       </w:pPr>
-      <w:proofErr w:type="spellStart"/>
-      <w:r>
-        <w:t>Sym.goodbye</w:t>
-      </w:r>
-      <w:proofErr w:type="spellEnd"/>
-      <w:r>
-        <w:t xml:space="preserve"> is at 0x00003470</w:t>
+      <w:r>
+        <w:t xml:space="preserve">Sym.goodbye is at </w:t>
+      </w:r>
+      <w:r>
+        <w:t>0x00003470.</w:t>
       </w:r>
     </w:p>
     <w:p>
@@ -1947,7 +1756,10 @@
         </w:numPr>
       </w:pPr>
       <w:r>
-        <w:t>0   ascii /proc/self/maps</w:t>
+        <w:t>0   ascii /proc/self/</w:t>
+      </w:r>
+      <w:r>
+        <w:t>maps.</w:t>
       </w:r>
     </w:p>
     <w:p>
@@ -1956,13 +1768,8 @@
         <w:ind w:left="1080"/>
       </w:pPr>
       <w:r>
-        <w:t xml:space="preserve">1   </w:t>
-      </w:r>
-      <w:proofErr w:type="spellStart"/>
-      <w:r>
-        <w:t>frida</w:t>
-      </w:r>
-      <w:proofErr w:type="spellEnd"/>
+        <w:t>1   frida</w:t>
+      </w:r>
     </w:p>
     <w:p>
       <w:pPr>
@@ -1970,13 +1777,8 @@
         <w:ind w:left="1080"/>
       </w:pPr>
       <w:r>
-        <w:t xml:space="preserve">2   </w:t>
-      </w:r>
-      <w:proofErr w:type="spellStart"/>
-      <w:r>
-        <w:t>xposed</w:t>
-      </w:r>
-      <w:proofErr w:type="spellEnd"/>
+        <w:t>2   xposed</w:t>
+      </w:r>
     </w:p>
     <w:p>
       <w:pPr>
@@ -2023,6 +1825,7 @@
         </w:numPr>
       </w:pPr>
       <w:r>
+        <w:lastRenderedPageBreak/>
         <w:t>Java_sg_vantagepoint_uncrackable3_CodeCheck_bar</w:t>
       </w:r>
     </w:p>
@@ -2061,21 +1864,11 @@
       <w:r>
         <w:t>"</w:t>
       </w:r>
-      <w:proofErr w:type="spellStart"/>
-      <w:r>
-        <w:t>frida</w:t>
-      </w:r>
-      <w:proofErr w:type="spellEnd"/>
-      <w:r>
-        <w:t>" — 0x00003b62 (</w:t>
-      </w:r>
-      <w:proofErr w:type="spellStart"/>
-      <w:r>
-        <w:t>vaddr</w:t>
-      </w:r>
-      <w:proofErr w:type="spellEnd"/>
-      <w:r>
-        <w:t>)</w:t>
+      <w:r>
+        <w:t>frida”</w:t>
+      </w:r>
+      <w:r>
+        <w:t xml:space="preserve"> 0x00003b62 (vaddr)</w:t>
       </w:r>
     </w:p>
     <w:p>
@@ -2086,21 +1879,11 @@
       <w:r>
         <w:t>"</w:t>
       </w:r>
-      <w:proofErr w:type="spellStart"/>
-      <w:r>
-        <w:t>xposed</w:t>
-      </w:r>
-      <w:proofErr w:type="spellEnd"/>
-      <w:r>
-        <w:t>" — 0x00003b68 (</w:t>
-      </w:r>
-      <w:proofErr w:type="spellStart"/>
-      <w:r>
-        <w:t>vaddr</w:t>
-      </w:r>
-      <w:proofErr w:type="spellEnd"/>
-      <w:r>
-        <w:t>)</w:t>
+      <w:r>
+        <w:t>xposed”</w:t>
+      </w:r>
+      <w:r>
+        <w:t xml:space="preserve"> 0x00003b68 (vaddr)</w:t>
       </w:r>
     </w:p>
     <w:p>
@@ -2108,7 +1891,6 @@
         <w:pStyle w:val="Heading1"/>
       </w:pPr>
       <w:r>
-        <w:lastRenderedPageBreak/>
         <w:t>References</w:t>
       </w:r>
     </w:p>
@@ -5238,6 +5020,16 @@
       </w:tcPr>
     </w:tblStylePr>
   </w:style>
+  <w:style w:type="paragraph" w:styleId="Revision">
+    <w:name w:val="Revision"/>
+    <w:hidden/>
+    <w:uiPriority w:val="99"/>
+    <w:semiHidden/>
+    <w:rsid w:val="00C01836"/>
+    <w:pPr>
+      <w:spacing w:after="0" w:line="240" w:lineRule="auto"/>
+    </w:pPr>
+  </w:style>
 </w:styles>
 </file>
 

</xml_diff>